<commit_message>
added requirements not met section to srd document
</commit_message>
<xml_diff>
--- a/Documentation/SRD.docx
+++ b/Documentation/SRD.docx
@@ -8420,7 +8420,7 @@
               <w:rPr>
                 <w:rtl w:val="0"/>
               </w:rPr>
-              <w:t xml:space="preserve">3.1.3</w:t>
+              <w:t xml:space="preserve">3.1.4</w:t>
             </w:r>
             <w:r>
               <w:rPr>
@@ -8454,12 +8454,231 @@
               <w:rPr>
                 <w:rtl w:val="0"/>
               </w:rPr>
-              <w:t xml:space="preserve">MCM shall notify emergency services of cars violating a reserved parking spot.</w:t>
+              <w:t xml:space="preserve">MCM shall notify emergency services of cars violating a reservation.</w:t>
             </w:r>
             <w:r>
               <w:rPr>
                 <w:rtl w:val="0"/>
               </w:rPr>
+            </w:r>
+          </w:p>
+        </w:tc>
+      </w:tr>
+      <w:tr>
+        <w:trPr>
+          <w:trHeight w:val="480" w:hRule="atLeast"/>
+        </w:trPr>
+        <w:tc>
+          <w:tcPr>
+            <w:gridSpan w:val="2"/>
+            <w:tcBorders>
+              <w:bottom w:color="000000" w:space="0" w:sz="12" w:val="single"/>
+            </w:tcBorders>
+            <w:shd w:fill="auto" w:val="clear"/>
+            <w:tcMar>
+              <w:top w:w="100.0" w:type="dxa"/>
+              <w:left w:w="100.0" w:type="dxa"/>
+              <w:bottom w:w="100.0" w:type="dxa"/>
+              <w:right w:w="100.0" w:type="dxa"/>
+            </w:tcMar>
+            <w:vAlign w:val="top"/>
+          </w:tcPr>
+          <w:p>
+            <w:pPr>
+              <w:contextualSpacing w:val="0"/>
+              <w:jc w:val="center"/>
+              <w:rPr/>
+            </w:pPr>
+            <w:r>
+              <w:rPr>
+                <w:b w:val="1"/>
+                <w:sz w:val="24"/>
+                <w:szCs w:val="24"/>
+                <w:rtl w:val="0"/>
+              </w:rPr>
+              <w:t xml:space="preserve">Design Module 2.1 Requirements Not Implemented Due To Time Constraints</w:t>
+            </w:r>
+            <w:r>
+              <w:rPr>
+                <w:rtl w:val="0"/>
+              </w:rPr>
+            </w:r>
+          </w:p>
+        </w:tc>
+      </w:tr>
+      <w:tr>
+        <w:trPr>
+          <w:trHeight w:val="480" w:hRule="atLeast"/>
+        </w:trPr>
+        <w:tc>
+          <w:tcPr>
+            <w:shd w:fill="auto" w:val="clear"/>
+            <w:tcMar>
+              <w:top w:w="100.0" w:type="dxa"/>
+              <w:left w:w="100.0" w:type="dxa"/>
+              <w:bottom w:w="100.0" w:type="dxa"/>
+              <w:right w:w="100.0" w:type="dxa"/>
+            </w:tcMar>
+            <w:vAlign w:val="top"/>
+          </w:tcPr>
+          <w:p>
+            <w:pPr>
+              <w:widowControl w:val="0"/>
+              <w:spacing w:line="240" w:lineRule="auto"/>
+              <w:contextualSpacing w:val="0"/>
+              <w:rPr/>
+            </w:pPr>
+            <w:r>
+              <w:rPr>
+                <w:rtl w:val="0"/>
+              </w:rPr>
+              <w:t xml:space="preserve">3.1.1</w:t>
+            </w:r>
+          </w:p>
+        </w:tc>
+        <w:tc>
+          <w:tcPr>
+            <w:shd w:fill="auto" w:val="clear"/>
+            <w:tcMar>
+              <w:top w:w="100.0" w:type="dxa"/>
+              <w:left w:w="100.0" w:type="dxa"/>
+              <w:bottom w:w="100.0" w:type="dxa"/>
+              <w:right w:w="100.0" w:type="dxa"/>
+            </w:tcMar>
+            <w:vAlign w:val="top"/>
+          </w:tcPr>
+          <w:p>
+            <w:pPr>
+              <w:widowControl w:val="0"/>
+              <w:spacing w:line="240" w:lineRule="auto"/>
+              <w:contextualSpacing w:val="0"/>
+              <w:rPr/>
+            </w:pPr>
+            <w:r>
+              <w:rPr>
+                <w:rtl w:val="0"/>
+              </w:rPr>
+              <w:t xml:space="preserve">MCM shall determine closest available parking lot to the user’s destination.</w:t>
+            </w:r>
+          </w:p>
+        </w:tc>
+      </w:tr>
+      <w:tr>
+        <w:trPr>
+          <w:trHeight w:val="480" w:hRule="atLeast"/>
+        </w:trPr>
+        <w:tc>
+          <w:tcPr>
+            <w:shd w:fill="auto" w:val="clear"/>
+            <w:tcMar>
+              <w:top w:w="100.0" w:type="dxa"/>
+              <w:left w:w="100.0" w:type="dxa"/>
+              <w:bottom w:w="100.0" w:type="dxa"/>
+              <w:right w:w="100.0" w:type="dxa"/>
+            </w:tcMar>
+            <w:vAlign w:val="top"/>
+          </w:tcPr>
+          <w:p>
+            <w:pPr>
+              <w:widowControl w:val="0"/>
+              <w:spacing w:line="240" w:lineRule="auto"/>
+              <w:contextualSpacing w:val="0"/>
+              <w:rPr/>
+            </w:pPr>
+            <w:r>
+              <w:rPr>
+                <w:rtl w:val="0"/>
+              </w:rPr>
+              <w:t xml:space="preserve">3.1.3</w:t>
+            </w:r>
+          </w:p>
+        </w:tc>
+        <w:tc>
+          <w:tcPr>
+            <w:shd w:fill="auto" w:val="clear"/>
+            <w:tcMar>
+              <w:top w:w="100.0" w:type="dxa"/>
+              <w:left w:w="100.0" w:type="dxa"/>
+              <w:bottom w:w="100.0" w:type="dxa"/>
+              <w:right w:w="100.0" w:type="dxa"/>
+            </w:tcMar>
+            <w:vAlign w:val="top"/>
+          </w:tcPr>
+          <w:p>
+            <w:pPr>
+              <w:widowControl w:val="0"/>
+              <w:spacing w:line="240" w:lineRule="auto"/>
+              <w:contextualSpacing w:val="0"/>
+              <w:rPr/>
+            </w:pPr>
+            <w:r>
+              <w:rPr>
+                <w:rtl w:val="0"/>
+              </w:rPr>
+              <w:t xml:space="preserve">MCM shall reserve available spot closest to user’s destination.</w:t>
+            </w:r>
+          </w:p>
+        </w:tc>
+      </w:tr>
+      <w:tr>
+        <w:trPr>
+          <w:trHeight w:val="480" w:hRule="atLeast"/>
+        </w:trPr>
+        <w:tc>
+          <w:tcPr>
+            <w:tcBorders>
+              <w:bottom w:color="000000" w:space="0" w:sz="12" w:val="single"/>
+            </w:tcBorders>
+            <w:shd w:fill="auto" w:val="clear"/>
+            <w:tcMar>
+              <w:top w:w="100.0" w:type="dxa"/>
+              <w:left w:w="100.0" w:type="dxa"/>
+              <w:bottom w:w="100.0" w:type="dxa"/>
+              <w:right w:w="100.0" w:type="dxa"/>
+            </w:tcMar>
+            <w:vAlign w:val="top"/>
+          </w:tcPr>
+          <w:p>
+            <w:pPr>
+              <w:widowControl w:val="0"/>
+              <w:spacing w:line="240" w:lineRule="auto"/>
+              <w:contextualSpacing w:val="0"/>
+              <w:rPr/>
+            </w:pPr>
+            <w:r>
+              <w:rPr>
+                <w:rtl w:val="0"/>
+              </w:rPr>
+              <w:t xml:space="preserve">3.1.4</w:t>
+            </w:r>
+          </w:p>
+        </w:tc>
+        <w:tc>
+          <w:tcPr>
+            <w:tcBorders>
+              <w:bottom w:color="000000" w:space="0" w:sz="12" w:val="single"/>
+            </w:tcBorders>
+            <w:shd w:fill="auto" w:val="clear"/>
+            <w:tcMar>
+              <w:top w:w="100.0" w:type="dxa"/>
+              <w:left w:w="100.0" w:type="dxa"/>
+              <w:bottom w:w="100.0" w:type="dxa"/>
+              <w:right w:w="100.0" w:type="dxa"/>
+            </w:tcMar>
+            <w:vAlign w:val="top"/>
+          </w:tcPr>
+          <w:p>
+            <w:pPr>
+              <w:widowControl w:val="0"/>
+              <w:spacing w:line="240" w:lineRule="auto"/>
+              <w:contextualSpacing w:val="0"/>
+              <w:rPr/>
+            </w:pPr>
+            <w:r>
+              <w:rPr>
+                <w:rtl w:val="0"/>
+              </w:rPr>
+              <w:t xml:space="preserve">MCM shall notify emergency services of cars violating a reservation.</w:t>
             </w:r>
           </w:p>
         </w:tc>
@@ -8500,7 +8719,7 @@
                 <w:szCs w:val="24"/>
                 <w:rtl w:val="0"/>
               </w:rPr>
-              <w:t xml:space="preserve">Requirements Related to 2.2: Image Processing Module (IPM)</w:t>
+              <w:t xml:space="preserve">Requirements Related to Design Module 2.2: Image Processing Module (IPM)</w:t>
             </w:r>
             <w:r>
               <w:rPr>
@@ -8670,7 +8889,7 @@
                 <w:szCs w:val="24"/>
                 <w:rtl w:val="0"/>
               </w:rPr>
-              <w:t xml:space="preserve">Requirements Related to 2.3: Interface Module (IM)</w:t>
+              <w:t xml:space="preserve">Requirements Related to Design Module 2.3: Interface Module (IM)</w:t>
             </w:r>
           </w:p>
         </w:tc>
@@ -8924,6 +9143,213 @@
         </w:tc>
       </w:tr>
       <w:tr>
+        <w:tc>
+          <w:tcPr>
+            <w:gridSpan w:val="2"/>
+            <w:tcBorders>
+              <w:bottom w:color="000000" w:space="0" w:sz="12" w:val="single"/>
+            </w:tcBorders>
+            <w:shd w:fill="auto" w:val="clear"/>
+            <w:tcMar>
+              <w:top w:w="100.0" w:type="dxa"/>
+              <w:left w:w="100.0" w:type="dxa"/>
+              <w:bottom w:w="100.0" w:type="dxa"/>
+              <w:right w:w="100.0" w:type="dxa"/>
+            </w:tcMar>
+            <w:vAlign w:val="top"/>
+          </w:tcPr>
+          <w:p>
+            <w:pPr>
+              <w:contextualSpacing w:val="0"/>
+              <w:jc w:val="center"/>
+              <w:rPr/>
+            </w:pPr>
+            <w:r>
+              <w:rPr>
+                <w:b w:val="1"/>
+                <w:sz w:val="24"/>
+                <w:szCs w:val="24"/>
+                <w:rtl w:val="0"/>
+              </w:rPr>
+              <w:t xml:space="preserve">Design Module 2.3 Requirements Not Implemented Due To Time Constraints</w:t>
+            </w:r>
+            <w:r>
+              <w:rPr>
+                <w:rtl w:val="0"/>
+              </w:rPr>
+            </w:r>
+          </w:p>
+        </w:tc>
+      </w:tr>
+      <w:tr>
+        <w:tc>
+          <w:tcPr>
+            <w:shd w:fill="auto" w:val="clear"/>
+            <w:tcMar>
+              <w:top w:w="100.0" w:type="dxa"/>
+              <w:left w:w="100.0" w:type="dxa"/>
+              <w:bottom w:w="100.0" w:type="dxa"/>
+              <w:right w:w="100.0" w:type="dxa"/>
+            </w:tcMar>
+            <w:vAlign w:val="top"/>
+          </w:tcPr>
+          <w:p>
+            <w:pPr>
+              <w:widowControl w:val="0"/>
+              <w:spacing w:line="240" w:lineRule="auto"/>
+              <w:contextualSpacing w:val="0"/>
+              <w:rPr/>
+            </w:pPr>
+            <w:r>
+              <w:rPr>
+                <w:rtl w:val="0"/>
+              </w:rPr>
+              <w:t xml:space="preserve">3.3.1</w:t>
+            </w:r>
+          </w:p>
+        </w:tc>
+        <w:tc>
+          <w:tcPr>
+            <w:shd w:fill="auto" w:val="clear"/>
+            <w:tcMar>
+              <w:top w:w="100.0" w:type="dxa"/>
+              <w:left w:w="100.0" w:type="dxa"/>
+              <w:bottom w:w="100.0" w:type="dxa"/>
+              <w:right w:w="100.0" w:type="dxa"/>
+            </w:tcMar>
+            <w:vAlign w:val="top"/>
+          </w:tcPr>
+          <w:p>
+            <w:pPr>
+              <w:widowControl w:val="0"/>
+              <w:spacing w:line="240" w:lineRule="auto"/>
+              <w:contextualSpacing w:val="0"/>
+              <w:rPr/>
+            </w:pPr>
+            <w:r>
+              <w:rPr>
+                <w:rtl w:val="0"/>
+              </w:rPr>
+              <w:t xml:space="preserve">IM shall allow the user to input a destination.</w:t>
+            </w:r>
+          </w:p>
+        </w:tc>
+      </w:tr>
+      <w:tr>
+        <w:tc>
+          <w:tcPr>
+            <w:shd w:fill="auto" w:val="clear"/>
+            <w:tcMar>
+              <w:top w:w="100.0" w:type="dxa"/>
+              <w:left w:w="100.0" w:type="dxa"/>
+              <w:bottom w:w="100.0" w:type="dxa"/>
+              <w:right w:w="100.0" w:type="dxa"/>
+            </w:tcMar>
+            <w:vAlign w:val="top"/>
+          </w:tcPr>
+          <w:p>
+            <w:pPr>
+              <w:widowControl w:val="0"/>
+              <w:spacing w:line="240" w:lineRule="auto"/>
+              <w:contextualSpacing w:val="0"/>
+              <w:rPr/>
+            </w:pPr>
+            <w:r>
+              <w:rPr>
+                <w:rtl w:val="0"/>
+              </w:rPr>
+              <w:t xml:space="preserve">3.3.2</w:t>
+            </w:r>
+          </w:p>
+        </w:tc>
+        <w:tc>
+          <w:tcPr>
+            <w:shd w:fill="auto" w:val="clear"/>
+            <w:tcMar>
+              <w:top w:w="100.0" w:type="dxa"/>
+              <w:left w:w="100.0" w:type="dxa"/>
+              <w:bottom w:w="100.0" w:type="dxa"/>
+              <w:right w:w="100.0" w:type="dxa"/>
+            </w:tcMar>
+            <w:vAlign w:val="top"/>
+          </w:tcPr>
+          <w:p>
+            <w:pPr>
+              <w:widowControl w:val="0"/>
+              <w:spacing w:line="240" w:lineRule="auto"/>
+              <w:contextualSpacing w:val="0"/>
+              <w:rPr/>
+            </w:pPr>
+            <w:r>
+              <w:rPr>
+                <w:rtl w:val="0"/>
+              </w:rPr>
+              <w:t xml:space="preserve">IM shall notify the user of the closest available parking spot.</w:t>
+            </w:r>
+          </w:p>
+        </w:tc>
+      </w:tr>
+      <w:tr>
+        <w:tc>
+          <w:tcPr>
+            <w:tcBorders>
+              <w:bottom w:color="000000" w:space="0" w:sz="12" w:val="single"/>
+            </w:tcBorders>
+            <w:shd w:fill="auto" w:val="clear"/>
+            <w:tcMar>
+              <w:top w:w="100.0" w:type="dxa"/>
+              <w:left w:w="100.0" w:type="dxa"/>
+              <w:bottom w:w="100.0" w:type="dxa"/>
+              <w:right w:w="100.0" w:type="dxa"/>
+            </w:tcMar>
+            <w:vAlign w:val="top"/>
+          </w:tcPr>
+          <w:p>
+            <w:pPr>
+              <w:widowControl w:val="0"/>
+              <w:spacing w:line="240" w:lineRule="auto"/>
+              <w:contextualSpacing w:val="0"/>
+              <w:rPr/>
+            </w:pPr>
+            <w:r>
+              <w:rPr>
+                <w:rtl w:val="0"/>
+              </w:rPr>
+              <w:t xml:space="preserve">3.3.3</w:t>
+            </w:r>
+          </w:p>
+        </w:tc>
+        <w:tc>
+          <w:tcPr>
+            <w:tcBorders>
+              <w:bottom w:color="000000" w:space="0" w:sz="12" w:val="single"/>
+            </w:tcBorders>
+            <w:shd w:fill="auto" w:val="clear"/>
+            <w:tcMar>
+              <w:top w:w="100.0" w:type="dxa"/>
+              <w:left w:w="100.0" w:type="dxa"/>
+              <w:bottom w:w="100.0" w:type="dxa"/>
+              <w:right w:w="100.0" w:type="dxa"/>
+            </w:tcMar>
+            <w:vAlign w:val="top"/>
+          </w:tcPr>
+          <w:p>
+            <w:pPr>
+              <w:widowControl w:val="0"/>
+              <w:spacing w:line="240" w:lineRule="auto"/>
+              <w:contextualSpacing w:val="0"/>
+              <w:rPr/>
+            </w:pPr>
+            <w:r>
+              <w:rPr>
+                <w:rtl w:val="0"/>
+              </w:rPr>
+              <w:t xml:space="preserve">IM shall allow the user to contact emergency services.</w:t>
+            </w:r>
+          </w:p>
+        </w:tc>
+      </w:tr>
+      <w:tr>
         <w:trPr>
           <w:trHeight w:val="440" w:hRule="atLeast"/>
         </w:trPr>
@@ -8961,7 +9387,12 @@
                 <w:szCs w:val="24"/>
                 <w:rtl w:val="0"/>
               </w:rPr>
-              <w:t xml:space="preserve">Requirements Related to 2.4: Login Module (LM)</w:t>
+              <w:t xml:space="preserve">Requirements Related to Design Module 2.4: Login Module (LM)</w:t>
+            </w:r>
+            <w:r>
+              <w:rPr>
+                <w:rtl w:val="0"/>
+              </w:rPr>
             </w:r>
           </w:p>
         </w:tc>
@@ -8995,6 +9426,11 @@
               </w:rPr>
               <w:t xml:space="preserve">Requirement No.</w:t>
             </w:r>
+            <w:r>
+              <w:rPr>
+                <w:rtl w:val="0"/>
+              </w:rPr>
+            </w:r>
           </w:p>
         </w:tc>
         <w:tc>
@@ -9024,6 +9460,11 @@
                 <w:rtl w:val="0"/>
               </w:rPr>
               <w:t xml:space="preserve">Requirement Description</w:t>
+            </w:r>
+            <w:r>
+              <w:rPr>
+                <w:rtl w:val="0"/>
+              </w:rPr>
             </w:r>
           </w:p>
         </w:tc>
@@ -9118,6 +9559,158 @@
                 <w:rtl w:val="0"/>
               </w:rPr>
               <w:t xml:space="preserve">4.2</w:t>
+            </w:r>
+          </w:p>
+        </w:tc>
+        <w:tc>
+          <w:tcPr>
+            <w:shd w:fill="auto" w:val="clear"/>
+            <w:tcMar>
+              <w:top w:w="100.0" w:type="dxa"/>
+              <w:left w:w="100.0" w:type="dxa"/>
+              <w:bottom w:w="100.0" w:type="dxa"/>
+              <w:right w:w="100.0" w:type="dxa"/>
+            </w:tcMar>
+            <w:vAlign w:val="top"/>
+          </w:tcPr>
+          <w:p>
+            <w:pPr>
+              <w:widowControl w:val="0"/>
+              <w:spacing w:line="240" w:lineRule="auto"/>
+              <w:contextualSpacing w:val="0"/>
+              <w:rPr/>
+            </w:pPr>
+            <w:r>
+              <w:rPr>
+                <w:rtl w:val="0"/>
+              </w:rPr>
+              <w:t xml:space="preserve">LM shall allow user to login to existing account</w:t>
+            </w:r>
+          </w:p>
+        </w:tc>
+      </w:tr>
+      <w:tr>
+        <w:tc>
+          <w:tcPr>
+            <w:gridSpan w:val="2"/>
+            <w:tcBorders>
+              <w:bottom w:color="000000" w:space="0" w:sz="12" w:val="single"/>
+            </w:tcBorders>
+            <w:shd w:fill="auto" w:val="clear"/>
+            <w:tcMar>
+              <w:top w:w="100.0" w:type="dxa"/>
+              <w:left w:w="100.0" w:type="dxa"/>
+              <w:bottom w:w="100.0" w:type="dxa"/>
+              <w:right w:w="100.0" w:type="dxa"/>
+            </w:tcMar>
+            <w:vAlign w:val="top"/>
+          </w:tcPr>
+          <w:p>
+            <w:pPr>
+              <w:contextualSpacing w:val="0"/>
+              <w:jc w:val="center"/>
+              <w:rPr/>
+            </w:pPr>
+            <w:r>
+              <w:rPr>
+                <w:b w:val="1"/>
+                <w:sz w:val="24"/>
+                <w:szCs w:val="24"/>
+                <w:rtl w:val="0"/>
+              </w:rPr>
+              <w:t xml:space="preserve">Design Module 2.4 Requirements Not Implemented Due To Time Constraints</w:t>
+            </w:r>
+            <w:r>
+              <w:rPr>
+                <w:rtl w:val="0"/>
+              </w:rPr>
+            </w:r>
+          </w:p>
+        </w:tc>
+      </w:tr>
+      <w:tr>
+        <w:tc>
+          <w:tcPr>
+            <w:shd w:fill="auto" w:val="clear"/>
+            <w:tcMar>
+              <w:top w:w="100.0" w:type="dxa"/>
+              <w:left w:w="100.0" w:type="dxa"/>
+              <w:bottom w:w="100.0" w:type="dxa"/>
+              <w:right w:w="100.0" w:type="dxa"/>
+            </w:tcMar>
+            <w:vAlign w:val="top"/>
+          </w:tcPr>
+          <w:p>
+            <w:pPr>
+              <w:widowControl w:val="0"/>
+              <w:spacing w:line="240" w:lineRule="auto"/>
+              <w:contextualSpacing w:val="0"/>
+              <w:rPr/>
+            </w:pPr>
+            <w:r>
+              <w:rPr>
+                <w:rtl w:val="0"/>
+              </w:rPr>
+              <w:t xml:space="preserve">3.4.1</w:t>
+            </w:r>
+          </w:p>
+        </w:tc>
+        <w:tc>
+          <w:tcPr>
+            <w:shd w:fill="auto" w:val="clear"/>
+            <w:tcMar>
+              <w:top w:w="100.0" w:type="dxa"/>
+              <w:left w:w="100.0" w:type="dxa"/>
+              <w:bottom w:w="100.0" w:type="dxa"/>
+              <w:right w:w="100.0" w:type="dxa"/>
+            </w:tcMar>
+            <w:vAlign w:val="top"/>
+          </w:tcPr>
+          <w:p>
+            <w:pPr>
+              <w:widowControl w:val="0"/>
+              <w:spacing w:line="240" w:lineRule="auto"/>
+              <w:contextualSpacing w:val="0"/>
+              <w:rPr/>
+            </w:pPr>
+            <w:r>
+              <w:rPr>
+                <w:rtl w:val="0"/>
+              </w:rPr>
+              <w:t xml:space="preserve">LM shall allow user to create account</w:t>
+            </w:r>
+            <w:r>
+              <w:rPr>
+                <w:rtl w:val="0"/>
+              </w:rPr>
+            </w:r>
+          </w:p>
+        </w:tc>
+      </w:tr>
+      <w:tr>
+        <w:tc>
+          <w:tcPr>
+            <w:shd w:fill="auto" w:val="clear"/>
+            <w:tcMar>
+              <w:top w:w="100.0" w:type="dxa"/>
+              <w:left w:w="100.0" w:type="dxa"/>
+              <w:bottom w:w="100.0" w:type="dxa"/>
+              <w:right w:w="100.0" w:type="dxa"/>
+            </w:tcMar>
+            <w:vAlign w:val="top"/>
+          </w:tcPr>
+          <w:p>
+            <w:pPr>
+              <w:widowControl w:val="0"/>
+              <w:spacing w:line="240" w:lineRule="auto"/>
+              <w:contextualSpacing w:val="0"/>
+              <w:rPr/>
+            </w:pPr>
+            <w:r>
+              <w:rPr>
+                <w:rtl w:val="0"/>
+              </w:rPr>
+              <w:t xml:space="preserve">3.4.2</w:t>
             </w:r>
           </w:p>
         </w:tc>
@@ -9354,6 +9947,168 @@
                 <w:rtl w:val="0"/>
               </w:rPr>
               <w:t xml:space="preserve">5.2</w:t>
+            </w:r>
+          </w:p>
+        </w:tc>
+        <w:tc>
+          <w:tcPr>
+            <w:shd w:fill="auto" w:val="clear"/>
+            <w:tcMar>
+              <w:top w:w="100.0" w:type="dxa"/>
+              <w:left w:w="100.0" w:type="dxa"/>
+              <w:bottom w:w="100.0" w:type="dxa"/>
+              <w:right w:w="100.0" w:type="dxa"/>
+            </w:tcMar>
+            <w:vAlign w:val="top"/>
+          </w:tcPr>
+          <w:p>
+            <w:pPr>
+              <w:widowControl w:val="0"/>
+              <w:spacing w:line="240" w:lineRule="auto"/>
+              <w:contextualSpacing w:val="0"/>
+              <w:rPr/>
+            </w:pPr>
+            <w:r>
+              <w:rPr>
+                <w:rtl w:val="0"/>
+              </w:rPr>
+              <w:t xml:space="preserve">SM shall track user data.</w:t>
+            </w:r>
+          </w:p>
+        </w:tc>
+      </w:tr>
+      <w:tr>
+        <w:trPr>
+          <w:trHeight w:val="440" w:hRule="atLeast"/>
+        </w:trPr>
+        <w:tc>
+          <w:tcPr>
+            <w:gridSpan w:val="2"/>
+            <w:tcBorders>
+              <w:bottom w:color="000000" w:space="0" w:sz="12" w:val="single"/>
+            </w:tcBorders>
+            <w:shd w:fill="auto" w:val="clear"/>
+            <w:tcMar>
+              <w:top w:w="100.0" w:type="dxa"/>
+              <w:left w:w="100.0" w:type="dxa"/>
+              <w:bottom w:w="100.0" w:type="dxa"/>
+              <w:right w:w="100.0" w:type="dxa"/>
+            </w:tcMar>
+            <w:vAlign w:val="top"/>
+          </w:tcPr>
+          <w:p>
+            <w:pPr>
+              <w:contextualSpacing w:val="0"/>
+              <w:jc w:val="center"/>
+              <w:rPr/>
+            </w:pPr>
+            <w:r>
+              <w:rPr>
+                <w:b w:val="1"/>
+                <w:sz w:val="24"/>
+                <w:szCs w:val="24"/>
+                <w:rtl w:val="0"/>
+              </w:rPr>
+              <w:t xml:space="preserve">Design Module 2.5 Requirements Not Implemented Due To Time Constraints</w:t>
+            </w:r>
+            <w:r>
+              <w:rPr>
+                <w:rtl w:val="0"/>
+              </w:rPr>
+            </w:r>
+          </w:p>
+        </w:tc>
+      </w:tr>
+      <w:tr>
+        <w:trPr>
+          <w:trHeight w:val="440" w:hRule="atLeast"/>
+        </w:trPr>
+        <w:tc>
+          <w:tcPr>
+            <w:tcBorders>
+              <w:top w:color="000000" w:space="0" w:sz="12" w:val="single"/>
+            </w:tcBorders>
+            <w:shd w:fill="auto" w:val="clear"/>
+            <w:tcMar>
+              <w:top w:w="100.0" w:type="dxa"/>
+              <w:left w:w="100.0" w:type="dxa"/>
+              <w:bottom w:w="100.0" w:type="dxa"/>
+              <w:right w:w="100.0" w:type="dxa"/>
+            </w:tcMar>
+            <w:vAlign w:val="top"/>
+          </w:tcPr>
+          <w:p>
+            <w:pPr>
+              <w:widowControl w:val="0"/>
+              <w:spacing w:line="240" w:lineRule="auto"/>
+              <w:contextualSpacing w:val="0"/>
+              <w:rPr/>
+            </w:pPr>
+            <w:r>
+              <w:rPr>
+                <w:rtl w:val="0"/>
+              </w:rPr>
+              <w:t xml:space="preserve">3.5.1</w:t>
+            </w:r>
+          </w:p>
+        </w:tc>
+        <w:tc>
+          <w:tcPr>
+            <w:tcBorders>
+              <w:top w:color="000000" w:space="0" w:sz="12" w:val="single"/>
+            </w:tcBorders>
+            <w:shd w:fill="auto" w:val="clear"/>
+            <w:tcMar>
+              <w:top w:w="100.0" w:type="dxa"/>
+              <w:left w:w="100.0" w:type="dxa"/>
+              <w:bottom w:w="100.0" w:type="dxa"/>
+              <w:right w:w="100.0" w:type="dxa"/>
+            </w:tcMar>
+            <w:vAlign w:val="top"/>
+          </w:tcPr>
+          <w:p>
+            <w:pPr>
+              <w:widowControl w:val="0"/>
+              <w:spacing w:line="240" w:lineRule="auto"/>
+              <w:contextualSpacing w:val="0"/>
+              <w:rPr/>
+            </w:pPr>
+            <w:r>
+              <w:rPr>
+                <w:rtl w:val="0"/>
+              </w:rPr>
+              <w:t xml:space="preserve">SM shall store user data.</w:t>
+            </w:r>
+          </w:p>
+        </w:tc>
+      </w:tr>
+      <w:tr>
+        <w:trPr>
+          <w:trHeight w:val="440" w:hRule="atLeast"/>
+        </w:trPr>
+        <w:tc>
+          <w:tcPr>
+            <w:shd w:fill="auto" w:val="clear"/>
+            <w:tcMar>
+              <w:top w:w="100.0" w:type="dxa"/>
+              <w:left w:w="100.0" w:type="dxa"/>
+              <w:bottom w:w="100.0" w:type="dxa"/>
+              <w:right w:w="100.0" w:type="dxa"/>
+            </w:tcMar>
+            <w:vAlign w:val="top"/>
+          </w:tcPr>
+          <w:p>
+            <w:pPr>
+              <w:widowControl w:val="0"/>
+              <w:spacing w:line="240" w:lineRule="auto"/>
+              <w:contextualSpacing w:val="0"/>
+              <w:rPr/>
+            </w:pPr>
+            <w:r>
+              <w:rPr>
+                <w:rtl w:val="0"/>
+              </w:rPr>
+              <w:t xml:space="preserve">3.5.2</w:t>
             </w:r>
           </w:p>
         </w:tc>

</xml_diff>